<commit_message>
Docs D04 en el proyecto OK!
</commit_message>
<xml_diff>
--- a/reports/Group/D04/Planning Report - D04.docx
+++ b/reports/Group/D04/Planning Report - D04.docx
@@ -9164,70 +9164,70 @@
                 <w:b w:val="1"/>
                 <w:rtl w:val="0"/>
               </w:rPr>
+              <w:t xml:space="preserve">0</w:t>
+            </w:r>
+          </w:p>
+        </w:tc>
+      </w:tr>
+      <w:tr>
+        <w:trPr>
+          <w:cantSplit w:val="0"/>
+          <w:tblHeader w:val="0"/>
+        </w:trPr>
+        <w:tc>
+          <w:tcPr>
+            <w:shd w:fill="efefef" w:val="clear"/>
+            <w:tcMar>
+              <w:top w:w="100.0" w:type="dxa"/>
+              <w:left w:w="100.0" w:type="dxa"/>
+              <w:bottom w:w="100.0" w:type="dxa"/>
+              <w:right w:w="100.0" w:type="dxa"/>
+            </w:tcMar>
+            <w:vAlign w:val="top"/>
+          </w:tcPr>
+          <w:p>
+            <w:pPr>
+              <w:widowControl w:val="0"/>
+              <w:spacing w:line="240" w:lineRule="auto"/>
+              <w:jc w:val="center"/>
+              <w:rPr>
+                <w:b w:val="1"/>
+              </w:rPr>
+            </w:pPr>
+            <w:r>
+              <w:rPr>
+                <w:b w:val="1"/>
+                <w:rtl w:val="0"/>
+              </w:rPr>
+              <w:t xml:space="preserve">Tiempo empleado en Rol 2</w:t>
+            </w:r>
+          </w:p>
+        </w:tc>
+        <w:tc>
+          <w:tcPr>
+            <w:shd w:fill="auto" w:val="clear"/>
+            <w:tcMar>
+              <w:top w:w="100.0" w:type="dxa"/>
+              <w:left w:w="100.0" w:type="dxa"/>
+              <w:bottom w:w="100.0" w:type="dxa"/>
+              <w:right w:w="100.0" w:type="dxa"/>
+            </w:tcMar>
+            <w:vAlign w:val="top"/>
+          </w:tcPr>
+          <w:p>
+            <w:pPr>
+              <w:widowControl w:val="0"/>
+              <w:spacing w:line="240" w:lineRule="auto"/>
+              <w:rPr>
+                <w:b w:val="1"/>
+              </w:rPr>
+            </w:pPr>
+            <w:r>
+              <w:rPr>
+                <w:b w:val="1"/>
+                <w:rtl w:val="0"/>
+              </w:rPr>
               <w:t xml:space="preserve">276 min </w:t>
-            </w:r>
-          </w:p>
-        </w:tc>
-      </w:tr>
-      <w:tr>
-        <w:trPr>
-          <w:cantSplit w:val="0"/>
-          <w:tblHeader w:val="0"/>
-        </w:trPr>
-        <w:tc>
-          <w:tcPr>
-            <w:shd w:fill="efefef" w:val="clear"/>
-            <w:tcMar>
-              <w:top w:w="100.0" w:type="dxa"/>
-              <w:left w:w="100.0" w:type="dxa"/>
-              <w:bottom w:w="100.0" w:type="dxa"/>
-              <w:right w:w="100.0" w:type="dxa"/>
-            </w:tcMar>
-            <w:vAlign w:val="top"/>
-          </w:tcPr>
-          <w:p>
-            <w:pPr>
-              <w:widowControl w:val="0"/>
-              <w:spacing w:line="240" w:lineRule="auto"/>
-              <w:jc w:val="center"/>
-              <w:rPr>
-                <w:b w:val="1"/>
-              </w:rPr>
-            </w:pPr>
-            <w:r>
-              <w:rPr>
-                <w:b w:val="1"/>
-                <w:rtl w:val="0"/>
-              </w:rPr>
-              <w:t xml:space="preserve">Tiempo empleado en Rol 2</w:t>
-            </w:r>
-          </w:p>
-        </w:tc>
-        <w:tc>
-          <w:tcPr>
-            <w:shd w:fill="auto" w:val="clear"/>
-            <w:tcMar>
-              <w:top w:w="100.0" w:type="dxa"/>
-              <w:left w:w="100.0" w:type="dxa"/>
-              <w:bottom w:w="100.0" w:type="dxa"/>
-              <w:right w:w="100.0" w:type="dxa"/>
-            </w:tcMar>
-            <w:vAlign w:val="top"/>
-          </w:tcPr>
-          <w:p>
-            <w:pPr>
-              <w:widowControl w:val="0"/>
-              <w:spacing w:line="240" w:lineRule="auto"/>
-              <w:rPr>
-                <w:b w:val="1"/>
-              </w:rPr>
-            </w:pPr>
-            <w:r>
-              <w:rPr>
-                <w:b w:val="1"/>
-                <w:rtl w:val="0"/>
-              </w:rPr>
-              <w:t xml:space="preserve">0 min</w:t>
             </w:r>
           </w:p>
         </w:tc>
@@ -9538,7 +9538,7 @@
           <w:szCs w:val="26"/>
           <w:rtl w:val="0"/>
         </w:rPr>
-        <w:t xml:space="preserve">(25h 30min) x 20€/h = 760€  </w:t>
+        <w:t xml:space="preserve">(17h 27min) x 20€/h = 349€  </w:t>
       </w:r>
     </w:p>
     <w:p>
@@ -9569,7 +9569,7 @@
           <w:szCs w:val="26"/>
           <w:rtl w:val="0"/>
         </w:rPr>
-        <w:t xml:space="preserve">(1h ) x 30€/h = 30€</w:t>
+        <w:t xml:space="preserve">(1h 34min) x 30€/h = 47€</w:t>
       </w:r>
     </w:p>
     <w:p>
@@ -9632,7 +9632,7 @@
           <w:szCs w:val="26"/>
           <w:rtl w:val="0"/>
         </w:rPr>
-        <w:t xml:space="preserve">(1h) x 20€/h = 20€</w:t>
+        <w:t xml:space="preserve">(0) = 0€</w:t>
       </w:r>
     </w:p>
     <w:p>
@@ -9730,7 +9730,7 @@
           <w:szCs w:val="26"/>
           <w:rtl w:val="0"/>
         </w:rPr>
-        <w:t xml:space="preserve">25 horas 30 min Desarrollo…. </w:t>
+        <w:t xml:space="preserve">17 horas 27 min Desarrollo…. </w:t>
       </w:r>
       <w:r>
         <w:rPr>
@@ -9739,7 +9739,7 @@
           <w:szCs w:val="26"/>
           <w:rtl w:val="0"/>
         </w:rPr>
-        <w:t xml:space="preserve">760€</w:t>
+        <w:t xml:space="preserve">349€</w:t>
       </w:r>
       <w:r>
         <w:rPr>
@@ -9763,7 +9763,7 @@
           <w:szCs w:val="26"/>
           <w:rtl w:val="0"/>
         </w:rPr>
-        <w:t xml:space="preserve">1 h min Manager………….…… </w:t>
+        <w:t xml:space="preserve">1 h 34 min Manager…….…… </w:t>
       </w:r>
       <w:r>
         <w:rPr>
@@ -9772,7 +9772,7 @@
           <w:szCs w:val="26"/>
           <w:rtl w:val="0"/>
         </w:rPr>
-        <w:t xml:space="preserve">30€</w:t>
+        <w:t xml:space="preserve">47€</w:t>
       </w:r>
     </w:p>
     <w:p>

</xml_diff>